<commit_message>
Change user case diagram
</commit_message>
<xml_diff>
--- a/docs/diagrams/Use Case/Use Case.docx
+++ b/docs/diagrams/Use Case/Use Case.docx
@@ -12,6 +12,78 @@
       </w:pPr>
       <w:r>
         <w:rPr>
+          <w:noProof/>
+          <w:lang w:eastAsia="ru-RU"/>
+        </w:rPr>
+        <w:drawing>
+          <wp:inline distT="0" distB="0" distL="0" distR="0">
+            <wp:extent cx="5733415" cy="2843059"/>
+            <wp:effectExtent l="0" t="0" r="635" b="0"/>
+            <wp:docPr id="1" name="Рисунок 1" descr="C:\Users\N550jk\AppData\Local\Microsoft\Windows\INetCacheContent.Word\Use case.png"/>
+            <wp:cNvGraphicFramePr>
+              <a:graphicFrameLocks xmlns:a="http://schemas.openxmlformats.org/drawingml/2006/main" noChangeAspect="1"/>
+            </wp:cNvGraphicFramePr>
+            <a:graphic xmlns:a="http://schemas.openxmlformats.org/drawingml/2006/main">
+              <a:graphicData uri="http://schemas.openxmlformats.org/drawingml/2006/picture">
+                <pic:pic xmlns:pic="http://schemas.openxmlformats.org/drawingml/2006/picture">
+                  <pic:nvPicPr>
+                    <pic:cNvPr id="0" name="Picture 1" descr="C:\Users\N550jk\AppData\Local\Microsoft\Windows\INetCacheContent.Word\Use case.png"/>
+                    <pic:cNvPicPr>
+                      <a:picLocks noChangeAspect="1" noChangeArrowheads="1"/>
+                    </pic:cNvPicPr>
+                  </pic:nvPicPr>
+                  <pic:blipFill>
+                    <a:blip r:embed="rId6">
+                      <a:extLst>
+                        <a:ext uri="{28A0092B-C50C-407E-A947-70E740481C1C}">
+                          <a14:useLocalDpi xmlns:a14="http://schemas.microsoft.com/office/drawing/2010/main" val="0"/>
+                        </a:ext>
+                      </a:extLst>
+                    </a:blip>
+                    <a:srcRect/>
+                    <a:stretch>
+                      <a:fillRect/>
+                    </a:stretch>
+                  </pic:blipFill>
+                  <pic:spPr bwMode="auto">
+                    <a:xfrm>
+                      <a:off x="0" y="0"/>
+                      <a:ext cx="5733415" cy="2843059"/>
+                    </a:xfrm>
+                    <a:prstGeom prst="rect">
+                      <a:avLst/>
+                    </a:prstGeom>
+                    <a:noFill/>
+                    <a:ln>
+                      <a:noFill/>
+                    </a:ln>
+                  </pic:spPr>
+                </pic:pic>
+              </a:graphicData>
+            </a:graphic>
+          </wp:inline>
+        </w:drawing>
+      </w:r>
+    </w:p>
+    <w:p>
+      <w:pPr>
+        <w:spacing w:after="200"/>
+        <w:jc w:val="both"/>
+        <w:rPr>
+          <w:b/>
+        </w:rPr>
+      </w:pPr>
+    </w:p>
+    <w:p>
+      <w:pPr>
+        <w:spacing w:after="200"/>
+        <w:jc w:val="both"/>
+        <w:rPr>
+          <w:b/>
+        </w:rPr>
+      </w:pPr>
+      <w:r>
+        <w:rPr>
           <w:b/>
         </w:rPr>
         <w:t>Вариант использования «</w:t>
@@ -21,33 +93,7 @@
           <w:b/>
           <w:lang w:val="en-US"/>
         </w:rPr>
-        <w:t>Register</w:t>
-      </w:r>
-      <w:r>
-        <w:rPr>
-          <w:b/>
-        </w:rPr>
-        <w:t xml:space="preserve"> </w:t>
-      </w:r>
-      <w:r>
-        <w:rPr>
-          <w:b/>
-          <w:lang w:val="en-US"/>
-        </w:rPr>
-        <w:t>new</w:t>
-      </w:r>
-      <w:r>
-        <w:rPr>
-          <w:b/>
-        </w:rPr>
-        <w:t xml:space="preserve"> </w:t>
-      </w:r>
-      <w:r>
-        <w:rPr>
-          <w:b/>
-          <w:lang w:val="en-US"/>
-        </w:rPr>
-        <w:t>user</w:t>
+        <w:t>Sign up</w:t>
       </w:r>
       <w:r>
         <w:rPr>
@@ -79,10 +125,7 @@
         <w:t>П</w:t>
       </w:r>
       <w:r>
-        <w:t>озволяет пользователю зарегистрироваться на сайте</w:t>
-      </w:r>
-      <w:r>
-        <w:t>.</w:t>
+        <w:t>озволяет пользователю зарегистрироваться на сайте.</w:t>
       </w:r>
     </w:p>
     <w:p>
@@ -102,10 +145,7 @@
         <w:t>Предусловия.</w:t>
       </w:r>
       <w:r>
-        <w:t xml:space="preserve"> Пользователь находится на странице входа в систему</w:t>
-      </w:r>
-      <w:r>
-        <w:t>.</w:t>
+        <w:t xml:space="preserve"> Пользователь находится на странице входа в систему.</w:t>
       </w:r>
     </w:p>
     <w:p>
@@ -122,13 +162,7 @@
         <w:rPr>
           <w:b/>
         </w:rPr>
-        <w:t>Основной сценарий</w:t>
-      </w:r>
-      <w:r>
-        <w:rPr>
-          <w:b/>
-        </w:rPr>
-        <w:t>:</w:t>
+        <w:t>Основной сценарий:</w:t>
       </w:r>
     </w:p>
     <w:p>
@@ -174,10 +208,7 @@
         <w:jc w:val="both"/>
       </w:pPr>
       <w:r>
-        <w:t>Система отображает страницу регистрации, на которой находится необходимая форма</w:t>
-      </w:r>
-      <w:r>
-        <w:t>.</w:t>
+        <w:t>Система отображает страницу регистрации, на которой находится необходимая форма.</w:t>
       </w:r>
     </w:p>
     <w:p>
@@ -223,10 +254,7 @@
         <w:jc w:val="both"/>
       </w:pPr>
       <w:r>
-        <w:t>Система регистрирует пользователя и отображает страницу входа</w:t>
-      </w:r>
-      <w:r>
-        <w:t>.</w:t>
+        <w:t>Система регистрирует пользователя и отображает страницу входа.</w:t>
       </w:r>
     </w:p>
     <w:p>
@@ -243,13 +271,7 @@
         <w:rPr>
           <w:b/>
         </w:rPr>
-        <w:t>Альтернативный сценарий</w:t>
-      </w:r>
-      <w:r>
-        <w:rPr>
-          <w:b/>
-        </w:rPr>
-        <w:t>:</w:t>
+        <w:t>Альтернативный сценарий:</w:t>
       </w:r>
     </w:p>
     <w:p>
@@ -263,10 +285,7 @@
         <w:jc w:val="both"/>
       </w:pPr>
       <w:r>
-        <w:t>Есть ошибки заполнения формы</w:t>
-      </w:r>
-      <w:r>
-        <w:t>:</w:t>
+        <w:t>Есть ошибки заполнения формы:</w:t>
       </w:r>
     </w:p>
     <w:p>
@@ -280,13 +299,7 @@
         <w:jc w:val="both"/>
       </w:pPr>
       <w:r>
-        <w:t xml:space="preserve">  </w:t>
-      </w:r>
-      <w:r>
-        <w:t>Система сообщает об ошибках заполнения формы</w:t>
-      </w:r>
-      <w:r>
-        <w:t>.</w:t>
+        <w:t xml:space="preserve">  Система сообщает об ошибках заполнения формы.</w:t>
       </w:r>
     </w:p>
     <w:p>
@@ -300,13 +313,7 @@
         <w:jc w:val="both"/>
       </w:pPr>
       <w:r>
-        <w:t xml:space="preserve">  </w:t>
-      </w:r>
-      <w:r>
-        <w:t>Переход на шаг 3.3</w:t>
-      </w:r>
-      <w:r>
-        <w:t>.</w:t>
+        <w:t xml:space="preserve">  Переход на шаг 3.3.</w:t>
       </w:r>
     </w:p>
     <w:p>
@@ -341,10 +348,7 @@
         <w:t xml:space="preserve"> </w:t>
       </w:r>
       <w:r>
-        <w:t>уже зарегистрирован</w:t>
-      </w:r>
-      <w:r>
-        <w:t>:</w:t>
+        <w:t>уже зарегистрирован:</w:t>
       </w:r>
     </w:p>
     <w:p>
@@ -358,10 +362,7 @@
         <w:jc w:val="both"/>
       </w:pPr>
       <w:r>
-        <w:t xml:space="preserve">  </w:t>
-      </w:r>
-      <w:r>
-        <w:t xml:space="preserve">Система сообщает о том, что пользователь с таким </w:t>
+        <w:t xml:space="preserve">  Система сообщает о том, что пользователь с таким </w:t>
       </w:r>
       <w:r>
         <w:rPr>
@@ -382,10 +383,7 @@
         <w:t xml:space="preserve"> </w:t>
       </w:r>
       <w:r>
-        <w:t>уже зарегистрирован</w:t>
-      </w:r>
-      <w:r>
-        <w:t>.</w:t>
+        <w:t>уже зарегистрирован.</w:t>
       </w:r>
     </w:p>
     <w:p>
@@ -399,13 +397,7 @@
         <w:jc w:val="both"/>
       </w:pPr>
       <w:r>
-        <w:t xml:space="preserve">  </w:t>
-      </w:r>
-      <w:r>
-        <w:t>Переход на шаг 3.3</w:t>
-      </w:r>
-      <w:r>
-        <w:t>.</w:t>
+        <w:t xml:space="preserve">  Переход на шаг 3.3.</w:t>
       </w:r>
     </w:p>
     <w:p>
@@ -455,7 +447,14 @@
           <w:b/>
           <w:lang w:val="en-US"/>
         </w:rPr>
-        <w:t>Login user</w:t>
+        <w:t>Login</w:t>
+      </w:r>
+      <w:r>
+        <w:rPr>
+          <w:b/>
+          <w:lang w:val="en-US"/>
+        </w:rPr>
+        <w:t xml:space="preserve"> </w:t>
       </w:r>
       <w:r>
         <w:rPr>
@@ -629,6 +628,7 @@
         <w:rPr>
           <w:b/>
         </w:rPr>
+        <w:lastRenderedPageBreak/>
         <w:t>Альтернативный сценарий:</w:t>
       </w:r>
     </w:p>
@@ -642,15 +642,7 @@
         <w:spacing w:after="200"/>
       </w:pPr>
       <w:r>
-        <w:t xml:space="preserve">Пользователь ввел </w:t>
-      </w:r>
-      <w:proofErr w:type="spellStart"/>
-      <w:r>
-        <w:t>невалидные</w:t>
-      </w:r>
-      <w:proofErr w:type="spellEnd"/>
-      <w:r>
-        <w:t xml:space="preserve"> данные</w:t>
+        <w:t>Пользователь ввел невалидные данные</w:t>
       </w:r>
       <w:r>
         <w:t>:</w:t>
@@ -734,423 +726,371 @@
       <w:r>
         <w:t xml:space="preserve"> Пользователь </w:t>
       </w:r>
+    </w:p>
+    <w:p>
+      <w:pPr>
+        <w:spacing w:after="200"/>
+        <w:rPr>
+          <w:b/>
+        </w:rPr>
+      </w:pPr>
+      <w:r>
+        <w:rPr>
+          <w:b/>
+        </w:rPr>
+        <w:t>Вариант использования «</w:t>
+      </w:r>
+      <w:r>
+        <w:rPr>
+          <w:b/>
+          <w:lang w:val="en-US"/>
+        </w:rPr>
+        <w:t>Add</w:t>
+      </w:r>
+      <w:r>
+        <w:rPr>
+          <w:b/>
+        </w:rPr>
+        <w:t xml:space="preserve"> </w:t>
+      </w:r>
+      <w:r>
+        <w:rPr>
+          <w:b/>
+          <w:lang w:val="en-US"/>
+        </w:rPr>
+        <w:t>schedule</w:t>
+      </w:r>
+      <w:r>
+        <w:rPr>
+          <w:b/>
+        </w:rPr>
+        <w:t>»</w:t>
+      </w:r>
+    </w:p>
+    <w:p>
+      <w:pPr>
+        <w:pStyle w:val="a3"/>
+        <w:numPr>
+          <w:ilvl w:val="0"/>
+          <w:numId w:val="11"/>
+        </w:numPr>
+        <w:spacing w:after="200"/>
+        <w:rPr>
+          <w:b/>
+        </w:rPr>
+      </w:pPr>
+      <w:r>
+        <w:rPr>
+          <w:b/>
+        </w:rPr>
+        <w:t xml:space="preserve">Краткое описание. </w:t>
+      </w:r>
+      <w:r>
+        <w:t>Вариант использования «Добавление нового расписания» позволяет  пользователю создавать новые расписания.</w:t>
+      </w:r>
+    </w:p>
+    <w:p>
+      <w:pPr>
+        <w:pStyle w:val="a3"/>
+        <w:numPr>
+          <w:ilvl w:val="0"/>
+          <w:numId w:val="11"/>
+        </w:numPr>
+        <w:spacing w:after="200"/>
+        <w:rPr>
+          <w:b/>
+        </w:rPr>
+      </w:pPr>
+      <w:r>
+        <w:rPr>
+          <w:b/>
+        </w:rPr>
+        <w:t xml:space="preserve">Предусловия. </w:t>
+      </w:r>
+      <w:r>
+        <w:t>Авторизированный пользователь, которые находится на главной странице.</w:t>
+      </w:r>
+    </w:p>
+    <w:p>
+      <w:pPr>
+        <w:pStyle w:val="a3"/>
+        <w:numPr>
+          <w:ilvl w:val="0"/>
+          <w:numId w:val="11"/>
+        </w:numPr>
+        <w:spacing w:after="200"/>
+        <w:rPr>
+          <w:b/>
+        </w:rPr>
+      </w:pPr>
+      <w:r>
+        <w:rPr>
+          <w:b/>
+        </w:rPr>
+        <w:t>Основной сценарий:</w:t>
+      </w:r>
+    </w:p>
+    <w:p>
+      <w:pPr>
+        <w:pStyle w:val="a3"/>
+        <w:numPr>
+          <w:ilvl w:val="1"/>
+          <w:numId w:val="11"/>
+        </w:numPr>
+        <w:spacing w:after="200"/>
+        <w:rPr>
+          <w:b/>
+        </w:rPr>
+      </w:pPr>
+      <w:r>
+        <w:t>П</w:t>
+      </w:r>
+      <w:r>
+        <w:t>ользователь выбирает пункт «</w:t>
+      </w:r>
+      <w:r>
+        <w:rPr>
+          <w:lang w:val="en-US"/>
+        </w:rPr>
+        <w:t>Add</w:t>
+      </w:r>
+      <w:r>
+        <w:t xml:space="preserve"> </w:t>
+      </w:r>
+      <w:r>
+        <w:rPr>
+          <w:lang w:val="en-US"/>
+        </w:rPr>
+        <w:t>schedule</w:t>
+      </w:r>
+      <w:r>
+        <w:t>» из  select box, который находится на панел</w:t>
+      </w:r>
+      <w:r>
+        <w:t>и</w:t>
+      </w:r>
+      <w:r>
+        <w:t xml:space="preserve"> </w:t>
+      </w:r>
+      <w:r>
+        <w:t>«</w:t>
+      </w:r>
+      <w:r>
+        <w:rPr>
+          <w:lang w:val="en-US"/>
+        </w:rPr>
+        <w:t>S</w:t>
+      </w:r>
+      <w:r>
+        <w:rPr>
+          <w:lang w:val="en-US"/>
+        </w:rPr>
+        <w:t>chedule</w:t>
+      </w:r>
+      <w:r>
+        <w:t>»</w:t>
+      </w:r>
+      <w:r>
+        <w:t>.</w:t>
+      </w:r>
+    </w:p>
+    <w:p>
+      <w:pPr>
+        <w:pStyle w:val="a3"/>
+        <w:numPr>
+          <w:ilvl w:val="1"/>
+          <w:numId w:val="11"/>
+        </w:numPr>
+        <w:spacing w:after="200"/>
+        <w:rPr>
+          <w:b/>
+        </w:rPr>
+      </w:pPr>
+      <w:r>
+        <w:t>Система отображает форму для ввода названия нового расписания.</w:t>
+      </w:r>
+    </w:p>
+    <w:p>
+      <w:pPr>
+        <w:pStyle w:val="a3"/>
+        <w:numPr>
+          <w:ilvl w:val="1"/>
+          <w:numId w:val="11"/>
+        </w:numPr>
+        <w:spacing w:after="200"/>
+        <w:rPr>
+          <w:b/>
+        </w:rPr>
+      </w:pPr>
+      <w:r>
+        <w:t>Пользователь вводит название расписания</w:t>
+      </w:r>
+      <w:r>
+        <w:t xml:space="preserve"> </w:t>
+      </w:r>
+      <w:r>
+        <w:t>и подтверждает ввод.</w:t>
+      </w:r>
+    </w:p>
+    <w:p>
+      <w:pPr>
+        <w:pStyle w:val="a3"/>
+        <w:numPr>
+          <w:ilvl w:val="1"/>
+          <w:numId w:val="11"/>
+        </w:numPr>
+        <w:spacing w:after="200"/>
+        <w:rPr>
+          <w:b/>
+        </w:rPr>
+      </w:pPr>
+      <w:r>
+        <w:t>Система обновляет страницу для работы с новым расписанием.</w:t>
+      </w:r>
+    </w:p>
+    <w:p>
+      <w:pPr>
+        <w:pStyle w:val="a3"/>
+        <w:numPr>
+          <w:ilvl w:val="0"/>
+          <w:numId w:val="11"/>
+        </w:numPr>
+        <w:spacing w:after="200"/>
+        <w:rPr>
+          <w:b/>
+        </w:rPr>
+      </w:pPr>
+      <w:r>
+        <w:rPr>
+          <w:b/>
+        </w:rPr>
+        <w:t>Альтернативный сценарий:</w:t>
+      </w:r>
+    </w:p>
+    <w:p>
+      <w:pPr>
+        <w:pStyle w:val="a3"/>
+        <w:numPr>
+          <w:ilvl w:val="1"/>
+          <w:numId w:val="11"/>
+        </w:numPr>
+        <w:spacing w:after="200"/>
+        <w:rPr>
+          <w:b/>
+        </w:rPr>
+      </w:pPr>
+      <w:r>
+        <w:t>У пользователя уже есть расписание с таким именем.</w:t>
+      </w:r>
+    </w:p>
+    <w:p>
+      <w:pPr>
+        <w:pStyle w:val="a3"/>
+        <w:numPr>
+          <w:ilvl w:val="2"/>
+          <w:numId w:val="11"/>
+        </w:numPr>
+        <w:spacing w:after="200"/>
+        <w:rPr>
+          <w:b/>
+        </w:rPr>
+      </w:pPr>
+      <w:r>
+        <w:rPr>
+          <w:b/>
+        </w:rPr>
+        <w:t xml:space="preserve"> </w:t>
+      </w:r>
+      <w:r>
+        <w:t>Система сообщает о том, что расписание с таким именем уже существует.</w:t>
+      </w:r>
+    </w:p>
+    <w:p>
+      <w:pPr>
+        <w:pStyle w:val="a3"/>
+        <w:numPr>
+          <w:ilvl w:val="2"/>
+          <w:numId w:val="11"/>
+        </w:numPr>
+        <w:spacing w:after="200"/>
+        <w:rPr>
+          <w:b/>
+        </w:rPr>
+      </w:pPr>
+      <w:r>
+        <w:t xml:space="preserve"> Переход на шаг 3.3.</w:t>
+      </w:r>
+    </w:p>
+    <w:p>
+      <w:pPr>
+        <w:pStyle w:val="a3"/>
+        <w:spacing w:after="200"/>
+        <w:ind w:left="1224"/>
+        <w:rPr>
+          <w:b/>
+        </w:rPr>
+      </w:pPr>
+    </w:p>
+    <w:p>
+      <w:pPr>
+        <w:pStyle w:val="a3"/>
+        <w:spacing w:after="200"/>
+        <w:ind w:left="1224"/>
+        <w:rPr>
+          <w:b/>
+        </w:rPr>
+      </w:pPr>
+    </w:p>
+    <w:p>
+      <w:pPr>
+        <w:spacing w:after="200"/>
+        <w:rPr>
+          <w:b/>
+          <w:lang w:val="en-US"/>
+        </w:rPr>
+      </w:pPr>
+      <w:r>
+        <w:rPr>
+          <w:b/>
+        </w:rPr>
+        <w:t>Вариант</w:t>
+      </w:r>
+      <w:r>
+        <w:rPr>
+          <w:b/>
+          <w:lang w:val="en-US"/>
+        </w:rPr>
+        <w:t xml:space="preserve"> </w:t>
+      </w:r>
+      <w:r>
+        <w:rPr>
+          <w:b/>
+        </w:rPr>
+        <w:t>использования</w:t>
+      </w:r>
+      <w:r>
+        <w:rPr>
+          <w:b/>
+          <w:lang w:val="en-US"/>
+        </w:rPr>
+        <w:t xml:space="preserve"> «</w:t>
+      </w:r>
+      <w:r>
+        <w:rPr>
+          <w:b/>
+          <w:lang w:val="en-US"/>
+        </w:rPr>
+        <w:t xml:space="preserve">Add </w:t>
+      </w:r>
+      <w:r>
+        <w:rPr>
+          <w:b/>
+          <w:lang w:val="en-US"/>
+        </w:rPr>
+        <w:t>object</w:t>
+      </w:r>
       <w:bookmarkStart w:id="0" w:name="_GoBack"/>
       <w:bookmarkEnd w:id="0"/>
-    </w:p>
-    <w:p>
-      <w:pPr>
-        <w:spacing w:after="200"/>
-        <w:rPr>
-          <w:b/>
-        </w:rPr>
-      </w:pPr>
-      <w:r>
-        <w:rPr>
-          <w:b/>
-        </w:rPr>
-        <w:t>Вариант использования «</w:t>
-      </w:r>
-      <w:r>
-        <w:rPr>
-          <w:b/>
-          <w:lang w:val="en-US"/>
-        </w:rPr>
-        <w:t>Add</w:t>
-      </w:r>
-      <w:r>
-        <w:rPr>
-          <w:b/>
-        </w:rPr>
-        <w:t xml:space="preserve"> </w:t>
-      </w:r>
-      <w:r>
-        <w:rPr>
-          <w:b/>
-          <w:lang w:val="en-US"/>
-        </w:rPr>
-        <w:t>new</w:t>
-      </w:r>
-      <w:r>
-        <w:rPr>
-          <w:b/>
-        </w:rPr>
-        <w:t xml:space="preserve"> </w:t>
-      </w:r>
-      <w:r>
-        <w:rPr>
-          <w:b/>
-          <w:lang w:val="en-US"/>
-        </w:rPr>
-        <w:t>schedule</w:t>
-      </w:r>
-      <w:r>
-        <w:rPr>
-          <w:b/>
-        </w:rPr>
-        <w:t>»</w:t>
-      </w:r>
-    </w:p>
-    <w:p>
-      <w:pPr>
-        <w:pStyle w:val="a3"/>
-        <w:numPr>
-          <w:ilvl w:val="0"/>
-          <w:numId w:val="11"/>
-        </w:numPr>
-        <w:spacing w:after="200"/>
-        <w:rPr>
-          <w:b/>
-        </w:rPr>
-      </w:pPr>
-      <w:r>
-        <w:rPr>
-          <w:b/>
-        </w:rPr>
-        <w:t xml:space="preserve">Краткое описание. </w:t>
-      </w:r>
-      <w:r>
-        <w:t>Вариант использования «Добавление нового расписания» позволяет  пользователю создавать новые расписания</w:t>
-      </w:r>
-      <w:r>
-        <w:t>.</w:t>
-      </w:r>
-    </w:p>
-    <w:p>
-      <w:pPr>
-        <w:pStyle w:val="a3"/>
-        <w:numPr>
-          <w:ilvl w:val="0"/>
-          <w:numId w:val="11"/>
-        </w:numPr>
-        <w:spacing w:after="200"/>
-        <w:rPr>
-          <w:b/>
-        </w:rPr>
-      </w:pPr>
-      <w:r>
-        <w:rPr>
-          <w:b/>
-        </w:rPr>
-        <w:t xml:space="preserve">Предусловия. </w:t>
-      </w:r>
-      <w:r>
-        <w:t>Авторизированный пользователь, которые находится на главной странице</w:t>
-      </w:r>
-      <w:r>
-        <w:t>.</w:t>
-      </w:r>
-    </w:p>
-    <w:p>
-      <w:pPr>
-        <w:pStyle w:val="a3"/>
-        <w:numPr>
-          <w:ilvl w:val="0"/>
-          <w:numId w:val="11"/>
-        </w:numPr>
-        <w:spacing w:after="200"/>
-        <w:rPr>
-          <w:b/>
-        </w:rPr>
-      </w:pPr>
-      <w:r>
-        <w:rPr>
-          <w:b/>
-        </w:rPr>
-        <w:t>Основной сценарий:</w:t>
-      </w:r>
-    </w:p>
-    <w:p>
-      <w:pPr>
-        <w:pStyle w:val="a3"/>
-        <w:numPr>
-          <w:ilvl w:val="1"/>
-          <w:numId w:val="11"/>
-        </w:numPr>
-        <w:spacing w:after="200"/>
-        <w:rPr>
-          <w:b/>
-        </w:rPr>
-      </w:pPr>
-      <w:r>
-        <w:t>П</w:t>
-      </w:r>
-      <w:r>
-        <w:t>ользователь выбирает пункт «</w:t>
-      </w:r>
-      <w:r>
-        <w:rPr>
-          <w:lang w:val="en-US"/>
-        </w:rPr>
-        <w:t>Add</w:t>
-      </w:r>
-      <w:r>
-        <w:t xml:space="preserve"> </w:t>
-      </w:r>
-      <w:r>
-        <w:rPr>
-          <w:lang w:val="en-US"/>
-        </w:rPr>
-        <w:t>schedule</w:t>
-      </w:r>
-      <w:r>
-        <w:t xml:space="preserve">» из  </w:t>
-      </w:r>
-      <w:proofErr w:type="spellStart"/>
-      <w:r>
-        <w:t>select</w:t>
-      </w:r>
-      <w:proofErr w:type="spellEnd"/>
-      <w:r>
-        <w:t xml:space="preserve"> </w:t>
-      </w:r>
-      <w:proofErr w:type="spellStart"/>
-      <w:r>
-        <w:t>box</w:t>
-      </w:r>
-      <w:proofErr w:type="spellEnd"/>
-      <w:r>
-        <w:t>, который находится на панел</w:t>
-      </w:r>
-      <w:r>
-        <w:t>и</w:t>
-      </w:r>
-      <w:r>
-        <w:t xml:space="preserve"> </w:t>
-      </w:r>
-      <w:r>
-        <w:t>«</w:t>
-      </w:r>
-      <w:r>
-        <w:rPr>
-          <w:lang w:val="en-US"/>
-        </w:rPr>
-        <w:t>S</w:t>
-      </w:r>
-      <w:r>
-        <w:rPr>
-          <w:lang w:val="en-US"/>
-        </w:rPr>
-        <w:t>chedule</w:t>
-      </w:r>
-      <w:r>
-        <w:t>»</w:t>
-      </w:r>
-      <w:r>
-        <w:t>.</w:t>
-      </w:r>
-    </w:p>
-    <w:p>
-      <w:pPr>
-        <w:pStyle w:val="a3"/>
-        <w:numPr>
-          <w:ilvl w:val="1"/>
-          <w:numId w:val="11"/>
-        </w:numPr>
-        <w:spacing w:after="200"/>
-        <w:rPr>
-          <w:b/>
-        </w:rPr>
-      </w:pPr>
-      <w:r>
-        <w:t>Система отображает форму для ввода названия нового расписания</w:t>
-      </w:r>
-      <w:r>
-        <w:t>.</w:t>
-      </w:r>
-    </w:p>
-    <w:p>
-      <w:pPr>
-        <w:pStyle w:val="a3"/>
-        <w:numPr>
-          <w:ilvl w:val="1"/>
-          <w:numId w:val="11"/>
-        </w:numPr>
-        <w:spacing w:after="200"/>
-        <w:rPr>
-          <w:b/>
-        </w:rPr>
-      </w:pPr>
-      <w:r>
-        <w:t>Пользователь вводит название расписания</w:t>
-      </w:r>
-      <w:r>
-        <w:t xml:space="preserve"> </w:t>
-      </w:r>
-      <w:r>
-        <w:t>и подтверждает ввод</w:t>
-      </w:r>
-      <w:r>
-        <w:t>.</w:t>
-      </w:r>
-    </w:p>
-    <w:p>
-      <w:pPr>
-        <w:pStyle w:val="a3"/>
-        <w:numPr>
-          <w:ilvl w:val="1"/>
-          <w:numId w:val="11"/>
-        </w:numPr>
-        <w:spacing w:after="200"/>
-        <w:rPr>
-          <w:b/>
-        </w:rPr>
-      </w:pPr>
-      <w:r>
-        <w:t>Система обновляет страницу для работы с новым расписанием</w:t>
-      </w:r>
-      <w:r>
-        <w:t>.</w:t>
-      </w:r>
-    </w:p>
-    <w:p>
-      <w:pPr>
-        <w:pStyle w:val="a3"/>
-        <w:numPr>
-          <w:ilvl w:val="0"/>
-          <w:numId w:val="11"/>
-        </w:numPr>
-        <w:spacing w:after="200"/>
-        <w:rPr>
-          <w:b/>
-        </w:rPr>
-      </w:pPr>
-      <w:r>
-        <w:rPr>
-          <w:b/>
-        </w:rPr>
-        <w:t>Альтернативный сценарий:</w:t>
-      </w:r>
-    </w:p>
-    <w:p>
-      <w:pPr>
-        <w:pStyle w:val="a3"/>
-        <w:numPr>
-          <w:ilvl w:val="1"/>
-          <w:numId w:val="11"/>
-        </w:numPr>
-        <w:spacing w:after="200"/>
-        <w:rPr>
-          <w:b/>
-        </w:rPr>
-      </w:pPr>
-      <w:r>
-        <w:lastRenderedPageBreak/>
-        <w:t>У пользователя уже есть расписание с таким именем.</w:t>
-      </w:r>
-    </w:p>
-    <w:p>
-      <w:pPr>
-        <w:pStyle w:val="a3"/>
-        <w:numPr>
-          <w:ilvl w:val="2"/>
-          <w:numId w:val="11"/>
-        </w:numPr>
-        <w:spacing w:after="200"/>
-        <w:rPr>
-          <w:b/>
-        </w:rPr>
-      </w:pPr>
-      <w:r>
-        <w:rPr>
-          <w:b/>
-        </w:rPr>
-        <w:t xml:space="preserve"> </w:t>
-      </w:r>
-      <w:r>
-        <w:t>Система сообщает о том, что расписание с таким именем уже существует.</w:t>
-      </w:r>
-    </w:p>
-    <w:p>
-      <w:pPr>
-        <w:pStyle w:val="a3"/>
-        <w:numPr>
-          <w:ilvl w:val="2"/>
-          <w:numId w:val="11"/>
-        </w:numPr>
-        <w:spacing w:after="200"/>
-        <w:rPr>
-          <w:b/>
-        </w:rPr>
-      </w:pPr>
-      <w:r>
-        <w:t xml:space="preserve"> Переход на шаг 3.3.</w:t>
-      </w:r>
-    </w:p>
-    <w:p>
-      <w:pPr>
-        <w:pStyle w:val="a3"/>
-        <w:spacing w:after="200"/>
-        <w:ind w:left="1224"/>
-        <w:rPr>
-          <w:b/>
-        </w:rPr>
-      </w:pPr>
-    </w:p>
-    <w:p>
-      <w:pPr>
-        <w:pStyle w:val="a3"/>
-        <w:spacing w:after="200"/>
-        <w:ind w:left="1224"/>
-        <w:rPr>
-          <w:b/>
-        </w:rPr>
-      </w:pPr>
-    </w:p>
-    <w:p>
-      <w:pPr>
-        <w:spacing w:after="200"/>
-        <w:rPr>
-          <w:b/>
-          <w:lang w:val="en-US"/>
-        </w:rPr>
-      </w:pPr>
-      <w:r>
-        <w:rPr>
-          <w:b/>
-        </w:rPr>
-        <w:t>Вариант</w:t>
-      </w:r>
-      <w:r>
-        <w:rPr>
-          <w:b/>
-          <w:lang w:val="en-US"/>
-        </w:rPr>
-        <w:t xml:space="preserve"> </w:t>
-      </w:r>
-      <w:r>
-        <w:rPr>
-          <w:b/>
-        </w:rPr>
-        <w:t>использования</w:t>
-      </w:r>
-      <w:r>
-        <w:rPr>
-          <w:b/>
-          <w:lang w:val="en-US"/>
-        </w:rPr>
-        <w:t xml:space="preserve"> «</w:t>
-      </w:r>
-      <w:r>
-        <w:rPr>
-          <w:b/>
-          <w:lang w:val="en-US"/>
-        </w:rPr>
-        <w:t xml:space="preserve">Add new object </w:t>
-      </w:r>
-      <w:r>
-        <w:rPr>
-          <w:b/>
-          <w:lang w:val="en-US"/>
-        </w:rPr>
-        <w:t xml:space="preserve">of </w:t>
-      </w:r>
-      <w:r>
-        <w:rPr>
-          <w:b/>
-          <w:lang w:val="en-US"/>
-        </w:rPr>
-        <w:t>schedule</w:t>
-      </w:r>
       <w:r>
         <w:rPr>
           <w:b/>
@@ -1340,15 +1280,7 @@
         </w:rPr>
       </w:pPr>
       <w:r>
-        <w:t xml:space="preserve">Пользователь ввел </w:t>
-      </w:r>
-      <w:proofErr w:type="spellStart"/>
-      <w:r>
-        <w:t>невалидные</w:t>
-      </w:r>
-      <w:proofErr w:type="spellEnd"/>
-      <w:r>
-        <w:t xml:space="preserve"> данные:</w:t>
+        <w:t>Пользователь ввел невалидные данные:</w:t>
       </w:r>
     </w:p>
     <w:p>
@@ -1370,15 +1302,7 @@
         <w:t xml:space="preserve"> </w:t>
       </w:r>
       <w:r>
-        <w:t xml:space="preserve">Система сообщает о том, что пользователь ввел </w:t>
-      </w:r>
-      <w:proofErr w:type="spellStart"/>
-      <w:r>
-        <w:t>невалидные</w:t>
-      </w:r>
-      <w:proofErr w:type="spellEnd"/>
-      <w:r>
-        <w:t xml:space="preserve"> данные</w:t>
+        <w:t>Система сообщает о том, что пользователь ввел невалидные данные</w:t>
       </w:r>
     </w:p>
     <w:p>
@@ -3686,7 +3610,7 @@
 </file>
 
 <file path=customXml/itemProps1.xml><?xml version="1.0" encoding="utf-8"?>
-<ds:datastoreItem xmlns:ds="http://schemas.openxmlformats.org/officeDocument/2006/customXml" ds:itemID="{BEE66C9C-BE43-4286-BDCB-810400BB4C89}">
+<ds:datastoreItem xmlns:ds="http://schemas.openxmlformats.org/officeDocument/2006/customXml" ds:itemID="{D81FABB1-0760-4D12-B894-2EDA34990CA6}">
   <ds:schemaRefs>
     <ds:schemaRef ds:uri="http://schemas.openxmlformats.org/officeDocument/2006/bibliography"/>
   </ds:schemaRefs>

</xml_diff>